<commit_message>
Update fully-dressed use-case diagram
</commit_message>
<xml_diff>
--- a/Documentation/Word Files/Fully-Dressed_Use_Case (Post Sean).docx
+++ b/Documentation/Word Files/Fully-Dressed_Use_Case (Post Sean).docx
@@ -107,7 +107,10 @@
               <w:spacing w:line="240" w:lineRule="auto"/>
             </w:pPr>
             <w:r>
-              <w:t>Import Data</w:t>
+              <w:t xml:space="preserve">Import </w:t>
+            </w:r>
+            <w:r>
+              <w:t>Revenue Reports</w:t>
             </w:r>
           </w:p>
         </w:tc>
@@ -156,7 +159,7 @@
               <w:spacing w:line="240" w:lineRule="auto"/>
             </w:pPr>
             <w:r>
-              <w:t>Marketing and Sales (M&amp;S) staff</w:t>
+              <w:t>Top-level Manager</w:t>
             </w:r>
           </w:p>
         </w:tc>
@@ -205,7 +208,7 @@
               <w:spacing w:line="240" w:lineRule="auto"/>
             </w:pPr>
             <w:r>
-              <w:t>Import button on the user interface has been clicked</w:t>
+              <w:t>Reports to be imported are ready</w:t>
             </w:r>
           </w:p>
         </w:tc>
@@ -254,10 +257,10 @@
               <w:spacing w:line="240" w:lineRule="auto"/>
             </w:pPr>
             <w:r>
-              <w:t>The Marketing and Sales staff member imports data into the system as input for forecasting</w:t>
-            </w:r>
-            <w:r>
-              <w:t>.</w:t>
+              <w:t xml:space="preserve">The </w:t>
+            </w:r>
+            <w:r>
+              <w:t xml:space="preserve">manager imports revenue reports into the system for forecasting </w:t>
             </w:r>
           </w:p>
         </w:tc>
@@ -306,7 +309,7 @@
               <w:spacing w:line="240" w:lineRule="auto"/>
             </w:pPr>
             <w:r>
-              <w:t>None</w:t>
+              <w:t>Generate Forecast Reports</w:t>
             </w:r>
           </w:p>
         </w:tc>
@@ -355,7 +358,7 @@
               <w:spacing w:line="240" w:lineRule="auto"/>
             </w:pPr>
             <w:r>
-              <w:t>Marketing and Sales staff</w:t>
+              <w:t>Top-level Manager</w:t>
             </w:r>
           </w:p>
         </w:tc>
@@ -406,7 +409,13 @@
               <w:ind w:left="0"/>
             </w:pPr>
             <w:r>
-              <w:t>Reports from Oracle is ready to be entered as input into the system</w:t>
+              <w:t xml:space="preserve">Reports </w:t>
+            </w:r>
+            <w:r>
+              <w:t xml:space="preserve">are </w:t>
+            </w:r>
+            <w:r>
+              <w:t>ready to be entered as input into the system</w:t>
             </w:r>
           </w:p>
         </w:tc>
@@ -461,10 +470,7 @@
               <w:t>d the</w:t>
             </w:r>
             <w:r>
-              <w:t xml:space="preserve"> </w:t>
-            </w:r>
-            <w:r>
-              <w:t>report/s from Oracle and is saved into database</w:t>
+              <w:t xml:space="preserve"> report/s and is saved into database</w:t>
             </w:r>
           </w:p>
         </w:tc>
@@ -617,10 +623,7 @@
               <w:ind w:left="361"/>
             </w:pPr>
             <w:r>
-              <w:t>System shows import user interface.</w:t>
-            </w:r>
-            <w:r>
-              <w:t xml:space="preserve"> </w:t>
+              <w:t xml:space="preserve">System shows import user interface. </w:t>
             </w:r>
           </w:p>
         </w:tc>
@@ -667,7 +670,10 @@
               <w:ind w:left="376"/>
             </w:pPr>
             <w:r>
-              <w:t>M&amp;S Staff chooses a file in Excel Format.</w:t>
+              <w:t>Manager</w:t>
+            </w:r>
+            <w:r>
+              <w:t xml:space="preserve"> chooses a file in Excel Format.</w:t>
             </w:r>
           </w:p>
         </w:tc>
@@ -764,7 +770,72 @@
               <w:ind w:left="361"/>
             </w:pPr>
             <w:r>
-              <w:t>If file is valid, save report to database.</w:t>
+              <w:t>If file is</w:t>
+            </w:r>
+            <w:r>
+              <w:t xml:space="preserve"> valid, filter it </w:t>
+            </w:r>
+          </w:p>
+        </w:tc>
+      </w:tr>
+      <w:tr>
+        <w:trPr>
+          <w:trHeight w:val="351"/>
+        </w:trPr>
+        <w:tc>
+          <w:tcPr>
+            <w:tcW w:w="0" w:type="auto"/>
+            <w:tcBorders>
+              <w:left w:val="single" w:sz="4" w:space="0" w:color="auto"/>
+              <w:bottom w:val="single" w:sz="4" w:space="0" w:color="auto"/>
+              <w:right w:val="single" w:sz="4" w:space="0" w:color="auto"/>
+            </w:tcBorders>
+            <w:vAlign w:val="center"/>
+          </w:tcPr>
+          <w:p>
+            <w:pPr>
+              <w:spacing w:line="240" w:lineRule="auto"/>
+            </w:pPr>
+          </w:p>
+        </w:tc>
+        <w:tc>
+          <w:tcPr>
+            <w:tcW w:w="3519" w:type="dxa"/>
+            <w:tcBorders>
+              <w:top w:val="single" w:sz="4" w:space="0" w:color="auto"/>
+              <w:left w:val="single" w:sz="4" w:space="0" w:color="auto"/>
+              <w:bottom w:val="single" w:sz="4" w:space="0" w:color="auto"/>
+              <w:right w:val="single" w:sz="4" w:space="0" w:color="auto"/>
+            </w:tcBorders>
+          </w:tcPr>
+          <w:p>
+            <w:pPr>
+              <w:spacing w:line="240" w:lineRule="auto"/>
+            </w:pPr>
+          </w:p>
+        </w:tc>
+        <w:tc>
+          <w:tcPr>
+            <w:tcW w:w="3709" w:type="dxa"/>
+            <w:tcBorders>
+              <w:top w:val="single" w:sz="4" w:space="0" w:color="auto"/>
+              <w:left w:val="single" w:sz="4" w:space="0" w:color="auto"/>
+              <w:bottom w:val="single" w:sz="4" w:space="0" w:color="auto"/>
+              <w:right w:val="single" w:sz="4" w:space="0" w:color="auto"/>
+            </w:tcBorders>
+          </w:tcPr>
+          <w:p>
+            <w:pPr>
+              <w:pStyle w:val="ListParagraph"/>
+              <w:numPr>
+                <w:ilvl w:val="0"/>
+                <w:numId w:val="6"/>
+              </w:numPr>
+              <w:spacing w:line="240" w:lineRule="auto"/>
+              <w:ind w:left="361"/>
+            </w:pPr>
+            <w:r>
+              <w:t>Save file to database</w:t>
             </w:r>
           </w:p>
         </w:tc>
@@ -822,10 +893,7 @@
               <w:ind w:left="376"/>
             </w:pPr>
             <w:r>
-              <w:t xml:space="preserve">M&amp;S Staff cancels </w:t>
-            </w:r>
-            <w:r>
-              <w:t>importing data</w:t>
+              <w:t>M&amp;S Staff cancels importing data</w:t>
             </w:r>
           </w:p>
           <w:p>
@@ -839,10 +907,7 @@
               <w:ind w:left="376"/>
             </w:pPr>
             <w:r>
-              <w:t>Data is in a wrong format</w:t>
-            </w:r>
-            <w:r>
-              <w:t xml:space="preserve"> and </w:t>
+              <w:t xml:space="preserve">Data is in a wrong format and </w:t>
             </w:r>
           </w:p>
           <w:p>
@@ -985,6 +1050,9 @@
             <w:r>
               <w:t>Generate Forecast</w:t>
             </w:r>
+            <w:r>
+              <w:t xml:space="preserve"> Reports</w:t>
+            </w:r>
           </w:p>
         </w:tc>
       </w:tr>
@@ -1032,7 +1100,7 @@
               <w:spacing w:line="240" w:lineRule="auto"/>
             </w:pPr>
             <w:r>
-              <w:t>Marketing and Sales (M&amp;S) staff</w:t>
+              <w:t>Top-level Manager</w:t>
             </w:r>
           </w:p>
         </w:tc>
@@ -1081,7 +1149,7 @@
               <w:spacing w:line="240" w:lineRule="auto"/>
             </w:pPr>
             <w:r>
-              <w:t>Generate Forecast button has been pressed</w:t>
+              <w:t>Imported reports are ready to be used for forecasting</w:t>
             </w:r>
           </w:p>
         </w:tc>
@@ -1130,10 +1198,13 @@
               <w:spacing w:line="240" w:lineRule="auto"/>
             </w:pPr>
             <w:r>
-              <w:t>The M</w:t>
-            </w:r>
-            <w:r>
-              <w:t>arketing and Sales staff generates a forecast report using the system.</w:t>
+              <w:t xml:space="preserve">The </w:t>
+            </w:r>
+            <w:r>
+              <w:t>manager</w:t>
+            </w:r>
+            <w:r>
+              <w:t xml:space="preserve"> generates a forecast report using the system.</w:t>
             </w:r>
           </w:p>
         </w:tc>
@@ -1182,7 +1253,7 @@
               <w:spacing w:line="240" w:lineRule="auto"/>
             </w:pPr>
             <w:r>
-              <w:t>Alter Forecasting Conditions</w:t>
+              <w:t>Import revenue reports, view reports</w:t>
             </w:r>
           </w:p>
         </w:tc>
@@ -1231,7 +1302,7 @@
               <w:spacing w:line="240" w:lineRule="auto"/>
             </w:pPr>
             <w:r>
-              <w:t>Marketing and Sales staff</w:t>
+              <w:t>Top-level Manager</w:t>
             </w:r>
           </w:p>
         </w:tc>
@@ -1614,117 +1685,20 @@
               <w:spacing w:line="240" w:lineRule="auto"/>
             </w:pPr>
             <w:r>
-              <w:t>System prompts user whether they want to alter forecast conditions.</w:t>
-            </w:r>
-          </w:p>
-        </w:tc>
-      </w:tr>
-      <w:tr>
-        <w:trPr>
-          <w:trHeight w:val="1787"/>
-        </w:trPr>
-        <w:tc>
-          <w:tcPr>
-            <w:tcW w:w="0" w:type="auto"/>
-            <w:vMerge/>
-            <w:tcBorders>
-              <w:left w:val="single" w:sz="4" w:space="0" w:color="auto"/>
-              <w:right w:val="single" w:sz="4" w:space="0" w:color="auto"/>
-            </w:tcBorders>
-            <w:vAlign w:val="center"/>
-          </w:tcPr>
-          <w:p>
-            <w:pPr>
-              <w:spacing w:line="240" w:lineRule="auto"/>
-            </w:pPr>
-          </w:p>
-        </w:tc>
-        <w:tc>
-          <w:tcPr>
-            <w:tcW w:w="3519" w:type="dxa"/>
-            <w:tcBorders>
-              <w:top w:val="single" w:sz="4" w:space="0" w:color="auto"/>
-              <w:left w:val="single" w:sz="4" w:space="0" w:color="auto"/>
-              <w:right w:val="single" w:sz="4" w:space="0" w:color="auto"/>
-            </w:tcBorders>
-          </w:tcPr>
-          <w:p>
-            <w:pPr>
-              <w:pStyle w:val="ListParagraph"/>
-              <w:numPr>
-                <w:ilvl w:val="1"/>
-                <w:numId w:val="15"/>
-              </w:numPr>
-              <w:spacing w:line="240" w:lineRule="auto"/>
-              <w:ind w:left="376"/>
-            </w:pPr>
-            <w:r>
-              <w:t>M&amp;S Staff chooses yes.</w:t>
-            </w:r>
-          </w:p>
-          <w:p>
-            <w:pPr>
-              <w:pStyle w:val="ListParagraph"/>
-              <w:numPr>
-                <w:ilvl w:val="2"/>
-                <w:numId w:val="15"/>
-              </w:numPr>
-              <w:spacing w:line="240" w:lineRule="auto"/>
-              <w:ind w:left="736"/>
-            </w:pPr>
-            <w:r>
-              <w:t>M&amp;S Staff alters forecasting conditions</w:t>
-            </w:r>
-            <w:r>
-              <w:t xml:space="preserve"> (refer to Use Case no. 3)</w:t>
-            </w:r>
-            <w:r>
-              <w:t>.</w:t>
-            </w:r>
-          </w:p>
-          <w:p>
-            <w:pPr>
-              <w:pStyle w:val="ListParagraph"/>
-              <w:spacing w:line="240" w:lineRule="auto"/>
-              <w:ind w:left="736"/>
-            </w:pPr>
-          </w:p>
-          <w:p>
-            <w:pPr>
-              <w:pStyle w:val="ListParagraph"/>
-              <w:numPr>
-                <w:ilvl w:val="1"/>
-                <w:numId w:val="15"/>
-              </w:numPr>
-              <w:spacing w:line="240" w:lineRule="auto"/>
-              <w:ind w:left="376"/>
-            </w:pPr>
-            <w:r>
-              <w:t>M&amp;S Staff chooses no.</w:t>
-            </w:r>
-          </w:p>
-        </w:tc>
-        <w:tc>
-          <w:tcPr>
-            <w:tcW w:w="3709" w:type="dxa"/>
-            <w:tcBorders>
-              <w:top w:val="single" w:sz="4" w:space="0" w:color="auto"/>
-              <w:left w:val="single" w:sz="4" w:space="0" w:color="auto"/>
-              <w:right w:val="single" w:sz="4" w:space="0" w:color="auto"/>
-            </w:tcBorders>
-          </w:tcPr>
+              <w:t>System creates a forecast using the set timespan and the set forecasting conditions.</w:t>
+            </w:r>
+          </w:p>
           <w:p>
             <w:pPr>
               <w:pStyle w:val="ListParagraph"/>
               <w:numPr>
                 <w:ilvl w:val="0"/>
-                <w:numId w:val="15"/>
+                <w:numId w:val="14"/>
               </w:numPr>
               <w:spacing w:line="240" w:lineRule="auto"/>
-              <w:ind w:left="361"/>
-            </w:pPr>
-            <w:r>
-              <w:t>System creates a forecast using the set timespan and the set forecasting conditions.</w:t>
+            </w:pPr>
+            <w:r>
+              <w:t>Forecast report is saved to database.</w:t>
             </w:r>
           </w:p>
           <w:p>
@@ -1732,24 +1706,9 @@
               <w:pStyle w:val="ListParagraph"/>
               <w:numPr>
                 <w:ilvl w:val="0"/>
-                <w:numId w:val="15"/>
+                <w:numId w:val="14"/>
               </w:numPr>
               <w:spacing w:line="240" w:lineRule="auto"/>
-              <w:ind w:left="361"/>
-            </w:pPr>
-            <w:r>
-              <w:t>Forecast report is saved to database.</w:t>
-            </w:r>
-          </w:p>
-          <w:p>
-            <w:pPr>
-              <w:pStyle w:val="ListParagraph"/>
-              <w:numPr>
-                <w:ilvl w:val="0"/>
-                <w:numId w:val="15"/>
-              </w:numPr>
-              <w:spacing w:line="240" w:lineRule="auto"/>
-              <w:ind w:left="361"/>
             </w:pPr>
             <w:r>
               <w:t>Forecast Report is displayed for M&amp;S Staff.</w:t>
@@ -1836,765 +1795,6 @@
         <w:br/>
       </w:r>
     </w:p>
-    <w:p>
-      <w:pPr>
-        <w:spacing w:line="259" w:lineRule="auto"/>
-      </w:pPr>
-      <w:r>
-        <w:br w:type="page"/>
-      </w:r>
-    </w:p>
-    <w:tbl>
-      <w:tblPr>
-        <w:tblStyle w:val="TableGrid"/>
-        <w:tblpPr w:leftFromText="180" w:rightFromText="180" w:vertAnchor="text" w:horzAnchor="margin" w:tblpY="-104"/>
-        <w:tblW w:w="0" w:type="auto"/>
-        <w:tblInd w:w="0" w:type="dxa"/>
-        <w:tblLook w:val="04A0" w:firstRow="1" w:lastRow="0" w:firstColumn="1" w:lastColumn="0" w:noHBand="0" w:noVBand="1"/>
-      </w:tblPr>
-      <w:tblGrid>
-        <w:gridCol w:w="2122"/>
-        <w:gridCol w:w="3519"/>
-        <w:gridCol w:w="3709"/>
-      </w:tblGrid>
-      <w:tr>
-        <w:tc>
-          <w:tcPr>
-            <w:tcW w:w="2122" w:type="dxa"/>
-            <w:tcBorders>
-              <w:top w:val="single" w:sz="4" w:space="0" w:color="auto"/>
-              <w:left w:val="single" w:sz="4" w:space="0" w:color="auto"/>
-              <w:bottom w:val="single" w:sz="4" w:space="0" w:color="auto"/>
-              <w:right w:val="single" w:sz="4" w:space="0" w:color="auto"/>
-            </w:tcBorders>
-            <w:vAlign w:val="center"/>
-          </w:tcPr>
-          <w:p>
-            <w:pPr>
-              <w:spacing w:line="240" w:lineRule="auto"/>
-              <w:rPr>
-                <w:b/>
-              </w:rPr>
-            </w:pPr>
-            <w:r>
-              <w:rPr>
-                <w:b/>
-              </w:rPr>
-              <w:lastRenderedPageBreak/>
-              <w:t>Use Case No.</w:t>
-            </w:r>
-          </w:p>
-        </w:tc>
-        <w:tc>
-          <w:tcPr>
-            <w:tcW w:w="7228" w:type="dxa"/>
-            <w:gridSpan w:val="2"/>
-            <w:tcBorders>
-              <w:top w:val="single" w:sz="4" w:space="0" w:color="auto"/>
-              <w:left w:val="single" w:sz="4" w:space="0" w:color="auto"/>
-              <w:bottom w:val="single" w:sz="4" w:space="0" w:color="auto"/>
-              <w:right w:val="single" w:sz="4" w:space="0" w:color="auto"/>
-            </w:tcBorders>
-          </w:tcPr>
-          <w:p>
-            <w:pPr>
-              <w:spacing w:line="240" w:lineRule="auto"/>
-            </w:pPr>
-            <w:r>
-              <w:t>3</w:t>
-            </w:r>
-          </w:p>
-        </w:tc>
-      </w:tr>
-      <w:tr>
-        <w:tc>
-          <w:tcPr>
-            <w:tcW w:w="2122" w:type="dxa"/>
-            <w:tcBorders>
-              <w:top w:val="single" w:sz="4" w:space="0" w:color="auto"/>
-              <w:left w:val="single" w:sz="4" w:space="0" w:color="auto"/>
-              <w:bottom w:val="single" w:sz="4" w:space="0" w:color="auto"/>
-              <w:right w:val="single" w:sz="4" w:space="0" w:color="auto"/>
-            </w:tcBorders>
-            <w:vAlign w:val="center"/>
-            <w:hideMark/>
-          </w:tcPr>
-          <w:p>
-            <w:pPr>
-              <w:spacing w:line="240" w:lineRule="auto"/>
-              <w:rPr>
-                <w:b/>
-              </w:rPr>
-            </w:pPr>
-            <w:r>
-              <w:rPr>
-                <w:b/>
-              </w:rPr>
-              <w:t>Name</w:t>
-            </w:r>
-          </w:p>
-        </w:tc>
-        <w:tc>
-          <w:tcPr>
-            <w:tcW w:w="7228" w:type="dxa"/>
-            <w:gridSpan w:val="2"/>
-            <w:tcBorders>
-              <w:top w:val="single" w:sz="4" w:space="0" w:color="auto"/>
-              <w:left w:val="single" w:sz="4" w:space="0" w:color="auto"/>
-              <w:bottom w:val="single" w:sz="4" w:space="0" w:color="auto"/>
-              <w:right w:val="single" w:sz="4" w:space="0" w:color="auto"/>
-            </w:tcBorders>
-          </w:tcPr>
-          <w:p>
-            <w:pPr>
-              <w:spacing w:line="240" w:lineRule="auto"/>
-            </w:pPr>
-            <w:r>
-              <w:t>Alter Forecasting Conditions</w:t>
-            </w:r>
-          </w:p>
-        </w:tc>
-      </w:tr>
-      <w:tr>
-        <w:tc>
-          <w:tcPr>
-            <w:tcW w:w="2122" w:type="dxa"/>
-            <w:tcBorders>
-              <w:top w:val="single" w:sz="4" w:space="0" w:color="auto"/>
-              <w:left w:val="single" w:sz="4" w:space="0" w:color="auto"/>
-              <w:bottom w:val="single" w:sz="4" w:space="0" w:color="auto"/>
-              <w:right w:val="single" w:sz="4" w:space="0" w:color="auto"/>
-            </w:tcBorders>
-            <w:vAlign w:val="center"/>
-            <w:hideMark/>
-          </w:tcPr>
-          <w:p>
-            <w:pPr>
-              <w:spacing w:line="240" w:lineRule="auto"/>
-              <w:rPr>
-                <w:b/>
-              </w:rPr>
-            </w:pPr>
-            <w:r>
-              <w:rPr>
-                <w:b/>
-              </w:rPr>
-              <w:t>Source</w:t>
-            </w:r>
-          </w:p>
-        </w:tc>
-        <w:tc>
-          <w:tcPr>
-            <w:tcW w:w="7228" w:type="dxa"/>
-            <w:gridSpan w:val="2"/>
-            <w:tcBorders>
-              <w:top w:val="single" w:sz="4" w:space="0" w:color="auto"/>
-              <w:left w:val="single" w:sz="4" w:space="0" w:color="auto"/>
-              <w:bottom w:val="single" w:sz="4" w:space="0" w:color="auto"/>
-              <w:right w:val="single" w:sz="4" w:space="0" w:color="auto"/>
-            </w:tcBorders>
-          </w:tcPr>
-          <w:p>
-            <w:pPr>
-              <w:spacing w:line="240" w:lineRule="auto"/>
-            </w:pPr>
-            <w:r>
-              <w:t>Marketing and Sales (M&amp;S) staff</w:t>
-            </w:r>
-          </w:p>
-        </w:tc>
-      </w:tr>
-      <w:tr>
-        <w:tc>
-          <w:tcPr>
-            <w:tcW w:w="2122" w:type="dxa"/>
-            <w:tcBorders>
-              <w:top w:val="single" w:sz="4" w:space="0" w:color="auto"/>
-              <w:left w:val="single" w:sz="4" w:space="0" w:color="auto"/>
-              <w:bottom w:val="single" w:sz="4" w:space="0" w:color="auto"/>
-              <w:right w:val="single" w:sz="4" w:space="0" w:color="auto"/>
-            </w:tcBorders>
-            <w:vAlign w:val="center"/>
-            <w:hideMark/>
-          </w:tcPr>
-          <w:p>
-            <w:pPr>
-              <w:spacing w:line="240" w:lineRule="auto"/>
-              <w:rPr>
-                <w:b/>
-              </w:rPr>
-            </w:pPr>
-            <w:r>
-              <w:rPr>
-                <w:b/>
-              </w:rPr>
-              <w:t>Trigger Event</w:t>
-            </w:r>
-          </w:p>
-        </w:tc>
-        <w:tc>
-          <w:tcPr>
-            <w:tcW w:w="7228" w:type="dxa"/>
-            <w:gridSpan w:val="2"/>
-            <w:tcBorders>
-              <w:top w:val="single" w:sz="4" w:space="0" w:color="auto"/>
-              <w:left w:val="single" w:sz="4" w:space="0" w:color="auto"/>
-              <w:bottom w:val="single" w:sz="4" w:space="0" w:color="auto"/>
-              <w:right w:val="single" w:sz="4" w:space="0" w:color="auto"/>
-            </w:tcBorders>
-          </w:tcPr>
-          <w:p>
-            <w:pPr>
-              <w:spacing w:line="240" w:lineRule="auto"/>
-            </w:pPr>
-            <w:r>
-              <w:t>M&amp;S Staff chooses yes when prompted during Generate Forecast (UC# 2)</w:t>
-            </w:r>
-          </w:p>
-        </w:tc>
-      </w:tr>
-      <w:tr>
-        <w:tc>
-          <w:tcPr>
-            <w:tcW w:w="2122" w:type="dxa"/>
-            <w:tcBorders>
-              <w:top w:val="single" w:sz="4" w:space="0" w:color="auto"/>
-              <w:left w:val="single" w:sz="4" w:space="0" w:color="auto"/>
-              <w:bottom w:val="single" w:sz="4" w:space="0" w:color="auto"/>
-              <w:right w:val="single" w:sz="4" w:space="0" w:color="auto"/>
-            </w:tcBorders>
-            <w:vAlign w:val="center"/>
-            <w:hideMark/>
-          </w:tcPr>
-          <w:p>
-            <w:pPr>
-              <w:spacing w:line="240" w:lineRule="auto"/>
-              <w:rPr>
-                <w:b/>
-              </w:rPr>
-            </w:pPr>
-            <w:r>
-              <w:rPr>
-                <w:b/>
-              </w:rPr>
-              <w:t>Brief Description</w:t>
-            </w:r>
-          </w:p>
-        </w:tc>
-        <w:tc>
-          <w:tcPr>
-            <w:tcW w:w="7228" w:type="dxa"/>
-            <w:gridSpan w:val="2"/>
-            <w:tcBorders>
-              <w:top w:val="single" w:sz="4" w:space="0" w:color="auto"/>
-              <w:left w:val="single" w:sz="4" w:space="0" w:color="auto"/>
-              <w:bottom w:val="single" w:sz="4" w:space="0" w:color="auto"/>
-              <w:right w:val="single" w:sz="4" w:space="0" w:color="auto"/>
-            </w:tcBorders>
-          </w:tcPr>
-          <w:p>
-            <w:pPr>
-              <w:spacing w:line="240" w:lineRule="auto"/>
-            </w:pPr>
-            <w:r>
-              <w:t>M&amp;S Staff can change the forecast criteria depending on external events.</w:t>
-            </w:r>
-          </w:p>
-        </w:tc>
-      </w:tr>
-      <w:tr>
-        <w:tc>
-          <w:tcPr>
-            <w:tcW w:w="2122" w:type="dxa"/>
-            <w:tcBorders>
-              <w:top w:val="single" w:sz="4" w:space="0" w:color="auto"/>
-              <w:left w:val="single" w:sz="4" w:space="0" w:color="auto"/>
-              <w:bottom w:val="single" w:sz="4" w:space="0" w:color="auto"/>
-              <w:right w:val="single" w:sz="4" w:space="0" w:color="auto"/>
-            </w:tcBorders>
-            <w:vAlign w:val="center"/>
-            <w:hideMark/>
-          </w:tcPr>
-          <w:p>
-            <w:pPr>
-              <w:spacing w:line="240" w:lineRule="auto"/>
-              <w:rPr>
-                <w:b/>
-              </w:rPr>
-            </w:pPr>
-            <w:r>
-              <w:rPr>
-                <w:b/>
-              </w:rPr>
-              <w:t>Related Use Case</w:t>
-            </w:r>
-          </w:p>
-        </w:tc>
-        <w:tc>
-          <w:tcPr>
-            <w:tcW w:w="7228" w:type="dxa"/>
-            <w:gridSpan w:val="2"/>
-            <w:tcBorders>
-              <w:top w:val="single" w:sz="4" w:space="0" w:color="auto"/>
-              <w:left w:val="single" w:sz="4" w:space="0" w:color="auto"/>
-              <w:bottom w:val="single" w:sz="4" w:space="0" w:color="auto"/>
-              <w:right w:val="single" w:sz="4" w:space="0" w:color="auto"/>
-            </w:tcBorders>
-          </w:tcPr>
-          <w:p>
-            <w:pPr>
-              <w:spacing w:line="240" w:lineRule="auto"/>
-            </w:pPr>
-            <w:r>
-              <w:t>Generate Forecast</w:t>
-            </w:r>
-            <w:r>
-              <w:t xml:space="preserve"> (UC# 2)</w:t>
-            </w:r>
-          </w:p>
-        </w:tc>
-      </w:tr>
-      <w:tr>
-        <w:tc>
-          <w:tcPr>
-            <w:tcW w:w="2122" w:type="dxa"/>
-            <w:tcBorders>
-              <w:top w:val="single" w:sz="4" w:space="0" w:color="auto"/>
-              <w:left w:val="single" w:sz="4" w:space="0" w:color="auto"/>
-              <w:bottom w:val="single" w:sz="4" w:space="0" w:color="auto"/>
-              <w:right w:val="single" w:sz="4" w:space="0" w:color="auto"/>
-            </w:tcBorders>
-            <w:vAlign w:val="center"/>
-            <w:hideMark/>
-          </w:tcPr>
-          <w:p>
-            <w:pPr>
-              <w:spacing w:line="240" w:lineRule="auto"/>
-              <w:rPr>
-                <w:b/>
-              </w:rPr>
-            </w:pPr>
-            <w:r>
-              <w:rPr>
-                <w:b/>
-              </w:rPr>
-              <w:t>Actor</w:t>
-            </w:r>
-          </w:p>
-        </w:tc>
-        <w:tc>
-          <w:tcPr>
-            <w:tcW w:w="7228" w:type="dxa"/>
-            <w:gridSpan w:val="2"/>
-            <w:tcBorders>
-              <w:top w:val="single" w:sz="4" w:space="0" w:color="auto"/>
-              <w:left w:val="single" w:sz="4" w:space="0" w:color="auto"/>
-              <w:bottom w:val="single" w:sz="4" w:space="0" w:color="auto"/>
-              <w:right w:val="single" w:sz="4" w:space="0" w:color="auto"/>
-            </w:tcBorders>
-          </w:tcPr>
-          <w:p>
-            <w:pPr>
-              <w:spacing w:line="240" w:lineRule="auto"/>
-            </w:pPr>
-            <w:r>
-              <w:t>Marketing and Sales staff</w:t>
-            </w:r>
-          </w:p>
-        </w:tc>
-      </w:tr>
-      <w:tr>
-        <w:tc>
-          <w:tcPr>
-            <w:tcW w:w="2122" w:type="dxa"/>
-            <w:tcBorders>
-              <w:top w:val="single" w:sz="4" w:space="0" w:color="auto"/>
-              <w:left w:val="single" w:sz="4" w:space="0" w:color="auto"/>
-              <w:bottom w:val="single" w:sz="4" w:space="0" w:color="auto"/>
-              <w:right w:val="single" w:sz="4" w:space="0" w:color="auto"/>
-            </w:tcBorders>
-            <w:vAlign w:val="center"/>
-            <w:hideMark/>
-          </w:tcPr>
-          <w:p>
-            <w:pPr>
-              <w:spacing w:line="240" w:lineRule="auto"/>
-              <w:rPr>
-                <w:b/>
-              </w:rPr>
-            </w:pPr>
-            <w:r>
-              <w:rPr>
-                <w:b/>
-              </w:rPr>
-              <w:t>Preconditions</w:t>
-            </w:r>
-          </w:p>
-        </w:tc>
-        <w:tc>
-          <w:tcPr>
-            <w:tcW w:w="7228" w:type="dxa"/>
-            <w:gridSpan w:val="2"/>
-            <w:tcBorders>
-              <w:top w:val="single" w:sz="4" w:space="0" w:color="auto"/>
-              <w:left w:val="single" w:sz="4" w:space="0" w:color="auto"/>
-              <w:bottom w:val="single" w:sz="4" w:space="0" w:color="auto"/>
-              <w:right w:val="single" w:sz="4" w:space="0" w:color="auto"/>
-            </w:tcBorders>
-          </w:tcPr>
-          <w:p>
-            <w:pPr>
-              <w:spacing w:line="240" w:lineRule="auto"/>
-            </w:pPr>
-            <w:r>
-              <w:t>M&amp;S Staff is generating a forecast.</w:t>
-            </w:r>
-          </w:p>
-        </w:tc>
-      </w:tr>
-      <w:tr>
-        <w:tc>
-          <w:tcPr>
-            <w:tcW w:w="2122" w:type="dxa"/>
-            <w:tcBorders>
-              <w:top w:val="single" w:sz="4" w:space="0" w:color="auto"/>
-              <w:left w:val="single" w:sz="4" w:space="0" w:color="auto"/>
-              <w:bottom w:val="single" w:sz="4" w:space="0" w:color="auto"/>
-              <w:right w:val="single" w:sz="4" w:space="0" w:color="auto"/>
-            </w:tcBorders>
-            <w:vAlign w:val="center"/>
-            <w:hideMark/>
-          </w:tcPr>
-          <w:p>
-            <w:pPr>
-              <w:spacing w:line="240" w:lineRule="auto"/>
-              <w:rPr>
-                <w:b/>
-              </w:rPr>
-            </w:pPr>
-            <w:r>
-              <w:rPr>
-                <w:b/>
-              </w:rPr>
-              <w:t>Post conditions</w:t>
-            </w:r>
-          </w:p>
-        </w:tc>
-        <w:tc>
-          <w:tcPr>
-            <w:tcW w:w="7228" w:type="dxa"/>
-            <w:gridSpan w:val="2"/>
-            <w:tcBorders>
-              <w:top w:val="single" w:sz="4" w:space="0" w:color="auto"/>
-              <w:left w:val="single" w:sz="4" w:space="0" w:color="auto"/>
-              <w:bottom w:val="single" w:sz="4" w:space="0" w:color="auto"/>
-              <w:right w:val="single" w:sz="4" w:space="0" w:color="auto"/>
-            </w:tcBorders>
-          </w:tcPr>
-          <w:p>
-            <w:pPr>
-              <w:spacing w:line="240" w:lineRule="auto"/>
-            </w:pPr>
-            <w:r>
-              <w:t>Forecasts done for the desired period/s now depend on the new conditions</w:t>
-            </w:r>
-          </w:p>
-        </w:tc>
-      </w:tr>
-      <w:tr>
-        <w:trPr>
-          <w:trHeight w:val="353"/>
-        </w:trPr>
-        <w:tc>
-          <w:tcPr>
-            <w:tcW w:w="2122" w:type="dxa"/>
-            <w:vMerge w:val="restart"/>
-            <w:tcBorders>
-              <w:top w:val="single" w:sz="4" w:space="0" w:color="auto"/>
-              <w:left w:val="single" w:sz="4" w:space="0" w:color="auto"/>
-              <w:right w:val="single" w:sz="4" w:space="0" w:color="auto"/>
-            </w:tcBorders>
-            <w:vAlign w:val="center"/>
-            <w:hideMark/>
-          </w:tcPr>
-          <w:p>
-            <w:pPr>
-              <w:spacing w:line="240" w:lineRule="auto"/>
-              <w:rPr>
-                <w:b/>
-              </w:rPr>
-            </w:pPr>
-            <w:r>
-              <w:rPr>
-                <w:b/>
-              </w:rPr>
-              <w:t>Event Flow</w:t>
-            </w:r>
-          </w:p>
-        </w:tc>
-        <w:tc>
-          <w:tcPr>
-            <w:tcW w:w="3519" w:type="dxa"/>
-            <w:tcBorders>
-              <w:top w:val="single" w:sz="4" w:space="0" w:color="auto"/>
-              <w:left w:val="single" w:sz="4" w:space="0" w:color="auto"/>
-              <w:bottom w:val="single" w:sz="4" w:space="0" w:color="auto"/>
-              <w:right w:val="single" w:sz="4" w:space="0" w:color="auto"/>
-            </w:tcBorders>
-            <w:vAlign w:val="center"/>
-            <w:hideMark/>
-          </w:tcPr>
-          <w:p>
-            <w:pPr>
-              <w:spacing w:line="240" w:lineRule="auto"/>
-              <w:jc w:val="center"/>
-              <w:rPr>
-                <w:b/>
-              </w:rPr>
-            </w:pPr>
-            <w:r>
-              <w:rPr>
-                <w:b/>
-              </w:rPr>
-              <w:t>Actor</w:t>
-            </w:r>
-          </w:p>
-        </w:tc>
-        <w:tc>
-          <w:tcPr>
-            <w:tcW w:w="3709" w:type="dxa"/>
-            <w:tcBorders>
-              <w:top w:val="single" w:sz="4" w:space="0" w:color="auto"/>
-              <w:left w:val="single" w:sz="4" w:space="0" w:color="auto"/>
-              <w:bottom w:val="single" w:sz="4" w:space="0" w:color="auto"/>
-              <w:right w:val="single" w:sz="4" w:space="0" w:color="auto"/>
-            </w:tcBorders>
-            <w:vAlign w:val="center"/>
-            <w:hideMark/>
-          </w:tcPr>
-          <w:p>
-            <w:pPr>
-              <w:spacing w:line="240" w:lineRule="auto"/>
-              <w:jc w:val="center"/>
-              <w:rPr>
-                <w:b/>
-              </w:rPr>
-            </w:pPr>
-            <w:r>
-              <w:rPr>
-                <w:b/>
-              </w:rPr>
-              <w:t>System</w:t>
-            </w:r>
-          </w:p>
-        </w:tc>
-      </w:tr>
-      <w:tr>
-        <w:trPr>
-          <w:trHeight w:val="351"/>
-        </w:trPr>
-        <w:tc>
-          <w:tcPr>
-            <w:tcW w:w="0" w:type="auto"/>
-            <w:vMerge/>
-            <w:tcBorders>
-              <w:left w:val="single" w:sz="4" w:space="0" w:color="auto"/>
-              <w:right w:val="single" w:sz="4" w:space="0" w:color="auto"/>
-            </w:tcBorders>
-            <w:vAlign w:val="center"/>
-            <w:hideMark/>
-          </w:tcPr>
-          <w:p>
-            <w:pPr>
-              <w:spacing w:line="240" w:lineRule="auto"/>
-            </w:pPr>
-          </w:p>
-        </w:tc>
-        <w:tc>
-          <w:tcPr>
-            <w:tcW w:w="3519" w:type="dxa"/>
-            <w:tcBorders>
-              <w:top w:val="single" w:sz="4" w:space="0" w:color="auto"/>
-              <w:left w:val="single" w:sz="4" w:space="0" w:color="auto"/>
-              <w:bottom w:val="single" w:sz="4" w:space="0" w:color="auto"/>
-              <w:right w:val="single" w:sz="4" w:space="0" w:color="auto"/>
-            </w:tcBorders>
-          </w:tcPr>
-          <w:p>
-            <w:pPr>
-              <w:pStyle w:val="ListParagraph"/>
-              <w:spacing w:line="240" w:lineRule="auto"/>
-              <w:ind w:left="376"/>
-            </w:pPr>
-          </w:p>
-        </w:tc>
-        <w:tc>
-          <w:tcPr>
-            <w:tcW w:w="3709" w:type="dxa"/>
-            <w:tcBorders>
-              <w:top w:val="single" w:sz="4" w:space="0" w:color="auto"/>
-              <w:left w:val="single" w:sz="4" w:space="0" w:color="auto"/>
-              <w:bottom w:val="single" w:sz="4" w:space="0" w:color="auto"/>
-              <w:right w:val="single" w:sz="4" w:space="0" w:color="auto"/>
-            </w:tcBorders>
-          </w:tcPr>
-          <w:p>
-            <w:pPr>
-              <w:pStyle w:val="ListParagraph"/>
-              <w:numPr>
-                <w:ilvl w:val="0"/>
-                <w:numId w:val="12"/>
-              </w:numPr>
-              <w:spacing w:line="240" w:lineRule="auto"/>
-            </w:pPr>
-            <w:r>
-              <w:t>System shows alter forecast conditions interface.</w:t>
-            </w:r>
-          </w:p>
-        </w:tc>
-      </w:tr>
-      <w:tr>
-        <w:trPr>
-          <w:trHeight w:val="797"/>
-        </w:trPr>
-        <w:tc>
-          <w:tcPr>
-            <w:tcW w:w="0" w:type="auto"/>
-            <w:vMerge/>
-            <w:tcBorders>
-              <w:left w:val="single" w:sz="4" w:space="0" w:color="auto"/>
-              <w:right w:val="single" w:sz="4" w:space="0" w:color="auto"/>
-            </w:tcBorders>
-            <w:vAlign w:val="center"/>
-            <w:hideMark/>
-          </w:tcPr>
-          <w:p>
-            <w:pPr>
-              <w:spacing w:line="240" w:lineRule="auto"/>
-            </w:pPr>
-          </w:p>
-        </w:tc>
-        <w:tc>
-          <w:tcPr>
-            <w:tcW w:w="3519" w:type="dxa"/>
-            <w:tcBorders>
-              <w:top w:val="single" w:sz="4" w:space="0" w:color="auto"/>
-              <w:left w:val="single" w:sz="4" w:space="0" w:color="auto"/>
-              <w:right w:val="single" w:sz="4" w:space="0" w:color="auto"/>
-            </w:tcBorders>
-          </w:tcPr>
-          <w:p>
-            <w:pPr>
-              <w:pStyle w:val="ListParagraph"/>
-              <w:numPr>
-                <w:ilvl w:val="0"/>
-                <w:numId w:val="12"/>
-              </w:numPr>
-              <w:spacing w:line="240" w:lineRule="auto"/>
-            </w:pPr>
-            <w:r>
-              <w:t>M&amp;S Staff alters the forecast conditions.</w:t>
-            </w:r>
-          </w:p>
-        </w:tc>
-        <w:tc>
-          <w:tcPr>
-            <w:tcW w:w="3709" w:type="dxa"/>
-            <w:tcBorders>
-              <w:top w:val="single" w:sz="4" w:space="0" w:color="auto"/>
-              <w:left w:val="single" w:sz="4" w:space="0" w:color="auto"/>
-              <w:right w:val="single" w:sz="4" w:space="0" w:color="auto"/>
-            </w:tcBorders>
-          </w:tcPr>
-          <w:p>
-            <w:pPr>
-              <w:pStyle w:val="ListParagraph"/>
-              <w:numPr>
-                <w:ilvl w:val="0"/>
-                <w:numId w:val="12"/>
-              </w:numPr>
-              <w:spacing w:line="240" w:lineRule="auto"/>
-            </w:pPr>
-            <w:r>
-              <w:t>System saves the alterations and returns to generate forecast interface.</w:t>
-            </w:r>
-          </w:p>
-        </w:tc>
-      </w:tr>
-      <w:tr>
-        <w:trPr>
-          <w:trHeight w:val="307"/>
-        </w:trPr>
-        <w:tc>
-          <w:tcPr>
-            <w:tcW w:w="2122" w:type="dxa"/>
-            <w:tcBorders>
-              <w:top w:val="single" w:sz="4" w:space="0" w:color="auto"/>
-              <w:left w:val="single" w:sz="4" w:space="0" w:color="auto"/>
-              <w:bottom w:val="single" w:sz="4" w:space="0" w:color="auto"/>
-              <w:right w:val="single" w:sz="4" w:space="0" w:color="auto"/>
-            </w:tcBorders>
-            <w:vAlign w:val="center"/>
-            <w:hideMark/>
-          </w:tcPr>
-          <w:p>
-            <w:pPr>
-              <w:spacing w:line="240" w:lineRule="auto"/>
-              <w:rPr>
-                <w:b/>
-              </w:rPr>
-            </w:pPr>
-            <w:r>
-              <w:rPr>
-                <w:b/>
-              </w:rPr>
-              <w:t>Exception Conditions</w:t>
-            </w:r>
-          </w:p>
-        </w:tc>
-        <w:tc>
-          <w:tcPr>
-            <w:tcW w:w="7228" w:type="dxa"/>
-            <w:gridSpan w:val="2"/>
-            <w:tcBorders>
-              <w:top w:val="single" w:sz="4" w:space="0" w:color="auto"/>
-              <w:left w:val="single" w:sz="4" w:space="0" w:color="auto"/>
-              <w:bottom w:val="single" w:sz="4" w:space="0" w:color="auto"/>
-              <w:right w:val="single" w:sz="4" w:space="0" w:color="auto"/>
-            </w:tcBorders>
-          </w:tcPr>
-          <w:p>
-            <w:pPr>
-              <w:pStyle w:val="ListParagraph"/>
-              <w:numPr>
-                <w:ilvl w:val="0"/>
-                <w:numId w:val="28"/>
-              </w:numPr>
-              <w:spacing w:line="240" w:lineRule="auto"/>
-              <w:ind w:left="376"/>
-            </w:pPr>
-            <w:r>
-              <w:t>M&amp;S Staff cancels alteration.</w:t>
-            </w:r>
-          </w:p>
-          <w:p>
-            <w:pPr>
-              <w:pStyle w:val="ListParagraph"/>
-              <w:numPr>
-                <w:ilvl w:val="0"/>
-                <w:numId w:val="28"/>
-              </w:numPr>
-              <w:spacing w:line="240" w:lineRule="auto"/>
-              <w:ind w:left="376"/>
-            </w:pPr>
-            <w:r>
-              <w:t>Altered criteria is out of bounds.</w:t>
-            </w:r>
-          </w:p>
-        </w:tc>
-      </w:tr>
-    </w:tbl>
-    <w:p/>
     <w:p>
       <w:pPr>
         <w:spacing w:line="259" w:lineRule="auto"/>
@@ -2666,7 +1866,7 @@
               <w:spacing w:line="240" w:lineRule="auto"/>
             </w:pPr>
             <w:r>
-              <w:t>4</w:t>
+              <w:t>3</w:t>
             </w:r>
           </w:p>
         </w:tc>
@@ -2715,13 +1915,7 @@
               <w:spacing w:line="240" w:lineRule="auto"/>
             </w:pPr>
             <w:r>
-              <w:t xml:space="preserve">View </w:t>
-            </w:r>
-            <w:r>
-              <w:t>Reports</w:t>
-            </w:r>
-            <w:r>
-              <w:t xml:space="preserve"> </w:t>
+              <w:t xml:space="preserve">View Reports </w:t>
             </w:r>
           </w:p>
         </w:tc>
@@ -2770,13 +1964,7 @@
               <w:spacing w:line="240" w:lineRule="auto"/>
             </w:pPr>
             <w:r>
-              <w:t xml:space="preserve">Marketing and Sales </w:t>
-            </w:r>
-            <w:r>
-              <w:t>Staff, General</w:t>
-            </w:r>
-            <w:r>
-              <w:t xml:space="preserve"> Manager</w:t>
+              <w:t>Top-level Manager</w:t>
             </w:r>
           </w:p>
         </w:tc>
@@ -2825,7 +2013,7 @@
               <w:spacing w:line="240" w:lineRule="auto"/>
             </w:pPr>
             <w:r>
-              <w:t>View button is pressed</w:t>
+              <w:t>A report or forecast report is to be reviewed</w:t>
             </w:r>
           </w:p>
         </w:tc>
@@ -2874,7 +2062,13 @@
               <w:spacing w:line="240" w:lineRule="auto"/>
             </w:pPr>
             <w:r>
-              <w:t xml:space="preserve">A staff member chooses to view the </w:t>
+              <w:t xml:space="preserve">A </w:t>
+            </w:r>
+            <w:r>
+              <w:t>manager</w:t>
+            </w:r>
+            <w:r>
+              <w:t xml:space="preserve"> chooses to view the </w:t>
             </w:r>
             <w:r>
               <w:t>reports available</w:t>
@@ -2932,10 +2126,7 @@
               <w:spacing w:line="240" w:lineRule="auto"/>
             </w:pPr>
             <w:r>
-              <w:t>Validate Reports</w:t>
-            </w:r>
-            <w:r>
-              <w:t xml:space="preserve"> (UC# 5)</w:t>
+              <w:t>Edit reports, generate forecast reports</w:t>
             </w:r>
           </w:p>
         </w:tc>
@@ -2984,10 +2175,7 @@
               <w:spacing w:line="240" w:lineRule="auto"/>
             </w:pPr>
             <w:r>
-              <w:t>Marketing and Sales staff</w:t>
-            </w:r>
-            <w:r>
-              <w:t>, General Manager</w:t>
+              <w:t>Top-level Manager</w:t>
             </w:r>
           </w:p>
         </w:tc>
@@ -3042,7 +2230,10 @@
               <w:ind w:left="376"/>
             </w:pPr>
             <w:r>
-              <w:t>User must be M&amp;S Staff or General Manager</w:t>
+              <w:t xml:space="preserve">User must be </w:t>
+            </w:r>
+            <w:r>
+              <w:t>a top-level manager</w:t>
             </w:r>
           </w:p>
           <w:p>
@@ -3235,9 +2426,15 @@
           <w:p>
             <w:pPr>
               <w:pStyle w:val="ListParagraph"/>
-              <w:spacing w:line="240" w:lineRule="auto"/>
-              <w:ind w:left="405"/>
-            </w:pPr>
+              <w:numPr>
+                <w:ilvl w:val="0"/>
+                <w:numId w:val="36"/>
+              </w:numPr>
+              <w:spacing w:line="240" w:lineRule="auto"/>
+            </w:pPr>
+            <w:r>
+              <w:t>Select report type/s</w:t>
+            </w:r>
           </w:p>
         </w:tc>
         <w:tc>
@@ -3255,13 +2452,12 @@
               <w:pStyle w:val="ListParagraph"/>
               <w:numPr>
                 <w:ilvl w:val="0"/>
-                <w:numId w:val="16"/>
+                <w:numId w:val="36"/>
               </w:numPr>
               <w:spacing w:line="240" w:lineRule="auto"/>
-              <w:ind w:left="361"/>
-            </w:pPr>
-            <w:r>
-              <w:t>System Displays View Report UI</w:t>
+            </w:pPr>
+            <w:r>
+              <w:t xml:space="preserve">Retrieve and display reports </w:t>
             </w:r>
           </w:p>
         </w:tc>
@@ -3299,24 +2495,8 @@
           <w:p>
             <w:pPr>
               <w:pStyle w:val="ListParagraph"/>
-              <w:numPr>
-                <w:ilvl w:val="0"/>
-                <w:numId w:val="16"/>
-              </w:numPr>
-              <w:spacing w:line="240" w:lineRule="auto"/>
-              <w:ind w:left="376"/>
-            </w:pPr>
-            <w:r>
-              <w:t xml:space="preserve">User chooses </w:t>
-            </w:r>
-            <w:proofErr w:type="gramStart"/>
-            <w:r>
-              <w:t>a time period</w:t>
-            </w:r>
-            <w:proofErr w:type="gramEnd"/>
-            <w:r>
-              <w:t>.</w:t>
-            </w:r>
+              <w:spacing w:line="240" w:lineRule="auto"/>
+            </w:pPr>
           </w:p>
         </w:tc>
         <w:tc>
@@ -3334,13 +2514,12 @@
               <w:pStyle w:val="ListParagraph"/>
               <w:numPr>
                 <w:ilvl w:val="0"/>
-                <w:numId w:val="16"/>
+                <w:numId w:val="36"/>
               </w:numPr>
               <w:spacing w:line="240" w:lineRule="auto"/>
-              <w:ind w:left="361"/>
-            </w:pPr>
-            <w:r>
-              <w:t>System retrieves report from the database and lists it on the UI.</w:t>
+            </w:pPr>
+            <w:r>
+              <w:t>Generate graphical report elements</w:t>
             </w:r>
           </w:p>
         </w:tc>
@@ -3377,16 +2556,9 @@
           <w:p>
             <w:pPr>
               <w:pStyle w:val="ListParagraph"/>
-              <w:numPr>
-                <w:ilvl w:val="0"/>
-                <w:numId w:val="16"/>
-              </w:numPr>
               <w:spacing w:line="240" w:lineRule="auto"/>
               <w:ind w:left="376"/>
             </w:pPr>
-            <w:r>
-              <w:t>User chooses a report</w:t>
-            </w:r>
           </w:p>
         </w:tc>
         <w:tc>
@@ -3404,13 +2576,12 @@
               <w:pStyle w:val="ListParagraph"/>
               <w:numPr>
                 <w:ilvl w:val="0"/>
-                <w:numId w:val="16"/>
+                <w:numId w:val="36"/>
               </w:numPr>
               <w:spacing w:line="240" w:lineRule="auto"/>
-              <w:ind w:left="361"/>
-            </w:pPr>
-            <w:r>
-              <w:t>System generates graphs and displays the report with the graphs.</w:t>
+            </w:pPr>
+            <w:r>
+              <w:t>Display report/s</w:t>
             </w:r>
           </w:p>
         </w:tc>
@@ -3543,7 +2714,7 @@
               <w:spacing w:line="240" w:lineRule="auto"/>
             </w:pPr>
             <w:r>
-              <w:t>5</w:t>
+              <w:t>4</w:t>
             </w:r>
           </w:p>
         </w:tc>
@@ -3592,13 +2763,7 @@
               <w:spacing w:line="240" w:lineRule="auto"/>
             </w:pPr>
             <w:r>
-              <w:t>Validate</w:t>
-            </w:r>
-            <w:r>
-              <w:t xml:space="preserve"> Report</w:t>
-            </w:r>
-            <w:r>
-              <w:t>s</w:t>
+              <w:t>Edit Reports</w:t>
             </w:r>
           </w:p>
         </w:tc>
@@ -3647,7 +2812,7 @@
               <w:spacing w:line="240" w:lineRule="auto"/>
             </w:pPr>
             <w:r>
-              <w:t>General Manager</w:t>
+              <w:t>Top-level Manager</w:t>
             </w:r>
           </w:p>
         </w:tc>
@@ -3696,7 +2861,7 @@
               <w:spacing w:line="240" w:lineRule="auto"/>
             </w:pPr>
             <w:r>
-              <w:t>General Manager pushes validate button</w:t>
+              <w:t xml:space="preserve">A manager wishes to alter a user-generated </w:t>
             </w:r>
           </w:p>
         </w:tc>
@@ -3745,7 +2910,10 @@
               <w:spacing w:line="240" w:lineRule="auto"/>
             </w:pPr>
             <w:r>
-              <w:t xml:space="preserve">General Manager checks existing reports </w:t>
+              <w:t xml:space="preserve">Top-level manager </w:t>
+            </w:r>
+            <w:r>
+              <w:t xml:space="preserve">checks existing reports </w:t>
             </w:r>
             <w:r>
               <w:t xml:space="preserve">and </w:t>
@@ -3806,16 +2974,7 @@
               <w:spacing w:line="240" w:lineRule="auto"/>
             </w:pPr>
             <w:r>
-              <w:t>View</w:t>
-            </w:r>
-            <w:r>
-              <w:t xml:space="preserve"> Reports (</w:t>
-            </w:r>
-            <w:r>
-              <w:t>UC# 4</w:t>
-            </w:r>
-            <w:r>
-              <w:t>)</w:t>
+              <w:t>Generate forecast reports, view Reports</w:t>
             </w:r>
           </w:p>
         </w:tc>
@@ -3864,7 +3023,7 @@
               <w:spacing w:line="240" w:lineRule="auto"/>
             </w:pPr>
             <w:r>
-              <w:t>General Manager</w:t>
+              <w:t>Top-level Manager</w:t>
             </w:r>
           </w:p>
         </w:tc>
@@ -3913,7 +3072,7 @@
               <w:spacing w:line="240" w:lineRule="auto"/>
             </w:pPr>
             <w:r>
-              <w:t>General Manager is viewing a report</w:t>
+              <w:t>The edit count threshold has not yet been reached</w:t>
             </w:r>
           </w:p>
         </w:tc>
@@ -4089,9 +3248,15 @@
           <w:p>
             <w:pPr>
               <w:pStyle w:val="ListParagraph"/>
-              <w:spacing w:line="240" w:lineRule="auto"/>
-              <w:ind w:left="16"/>
-            </w:pPr>
+              <w:numPr>
+                <w:ilvl w:val="0"/>
+                <w:numId w:val="37"/>
+              </w:numPr>
+              <w:spacing w:line="240" w:lineRule="auto"/>
+            </w:pPr>
+            <w:r>
+              <w:t>Prompt to change values in the report</w:t>
+            </w:r>
           </w:p>
         </w:tc>
         <w:tc>
@@ -4109,12 +3274,12 @@
               <w:pStyle w:val="ListParagraph"/>
               <w:numPr>
                 <w:ilvl w:val="0"/>
-                <w:numId w:val="19"/>
+                <w:numId w:val="37"/>
               </w:numPr>
               <w:spacing w:line="240" w:lineRule="auto"/>
             </w:pPr>
             <w:r>
-              <w:t>System prompts user if report is valid or not.</w:t>
+              <w:t>Compares new values against generated ones</w:t>
             </w:r>
           </w:p>
         </w:tc>
@@ -4152,15 +3317,9 @@
           <w:p>
             <w:pPr>
               <w:pStyle w:val="ListParagraph"/>
-              <w:numPr>
-                <w:ilvl w:val="1"/>
-                <w:numId w:val="20"/>
-              </w:numPr>
-              <w:spacing w:line="240" w:lineRule="auto"/>
-            </w:pPr>
-            <w:r>
-              <w:t>General Manager clicks valid button</w:t>
-            </w:r>
+              <w:spacing w:line="240" w:lineRule="auto"/>
+              <w:ind w:left="376"/>
+            </w:pPr>
           </w:p>
         </w:tc>
         <w:tc>
@@ -4177,13 +3336,13 @@
             <w:pPr>
               <w:pStyle w:val="ListParagraph"/>
               <w:numPr>
-                <w:ilvl w:val="2"/>
-                <w:numId w:val="20"/>
+                <w:ilvl w:val="0"/>
+                <w:numId w:val="37"/>
               </w:numPr>
               <w:spacing w:line="240" w:lineRule="auto"/>
             </w:pPr>
             <w:r>
-              <w:t>System marks the report as valid</w:t>
+              <w:t>Confirms change with user</w:t>
             </w:r>
           </w:p>
         </w:tc>
@@ -4222,13 +3381,13 @@
             <w:pPr>
               <w:pStyle w:val="ListParagraph"/>
               <w:numPr>
-                <w:ilvl w:val="1"/>
-                <w:numId w:val="20"/>
+                <w:ilvl w:val="0"/>
+                <w:numId w:val="37"/>
               </w:numPr>
               <w:spacing w:line="240" w:lineRule="auto"/>
             </w:pPr>
             <w:r>
-              <w:t>General manager clicks invalid button</w:t>
+              <w:t xml:space="preserve">Confirms change </w:t>
             </w:r>
           </w:p>
         </w:tc>
@@ -4246,13 +3405,13 @@
             <w:pPr>
               <w:pStyle w:val="ListParagraph"/>
               <w:numPr>
-                <w:ilvl w:val="2"/>
-                <w:numId w:val="20"/>
+                <w:ilvl w:val="0"/>
+                <w:numId w:val="37"/>
               </w:numPr>
               <w:spacing w:line="240" w:lineRule="auto"/>
             </w:pPr>
             <w:r>
-              <w:t>System marks the report as invalid</w:t>
+              <w:t>Update report in database</w:t>
             </w:r>
           </w:p>
         </w:tc>
@@ -4308,15 +3467,9 @@
           <w:p>
             <w:pPr>
               <w:pStyle w:val="ListParagraph"/>
-              <w:numPr>
-                <w:ilvl w:val="0"/>
-                <w:numId w:val="20"/>
-              </w:numPr>
-              <w:spacing w:line="240" w:lineRule="auto"/>
-            </w:pPr>
-            <w:r>
-              <w:t>System saves the validation to database.</w:t>
-            </w:r>
+              <w:spacing w:line="240" w:lineRule="auto"/>
+              <w:ind w:left="360"/>
+            </w:pPr>
           </w:p>
         </w:tc>
       </w:tr>
@@ -4367,7 +3520,13 @@
               <w:spacing w:line="240" w:lineRule="auto"/>
             </w:pPr>
             <w:r>
-              <w:t>General Manager cancels validation</w:t>
+              <w:t>Top-level manager</w:t>
+            </w:r>
+            <w:r>
+              <w:t xml:space="preserve"> cancels </w:t>
+            </w:r>
+            <w:r>
+              <w:t>updating</w:t>
             </w:r>
           </w:p>
         </w:tc>
@@ -4446,7 +3605,7 @@
               <w:spacing w:line="240" w:lineRule="auto"/>
             </w:pPr>
             <w:r>
-              <w:t>6</w:t>
+              <w:t>5</w:t>
             </w:r>
           </w:p>
         </w:tc>
@@ -4764,7 +3923,10 @@
               <w:spacing w:line="240" w:lineRule="auto"/>
             </w:pPr>
             <w:r>
-              <w:t xml:space="preserve"> Marketing and Sales staff</w:t>
+              <w:t xml:space="preserve"> </w:t>
+            </w:r>
+            <w:r>
+              <w:t>Top-level Manager</w:t>
             </w:r>
           </w:p>
         </w:tc>
@@ -4870,13 +4032,7 @@
               <w:spacing w:line="240" w:lineRule="auto"/>
             </w:pPr>
             <w:r>
-              <w:t>A new user account is produced</w:t>
-            </w:r>
-            <w:r>
-              <w:t xml:space="preserve"> and saved in database</w:t>
-            </w:r>
-            <w:r>
-              <w:t>.</w:t>
+              <w:t>A new user account is produced and saved in database.</w:t>
             </w:r>
           </w:p>
         </w:tc>
@@ -5313,7 +4469,10 @@
               <w:ind w:left="376"/>
             </w:pPr>
             <w:r>
-              <w:t>Marketing and Sales staff takes too long to input user information and password</w:t>
+              <w:t>Top-level manager</w:t>
+            </w:r>
+            <w:r>
+              <w:t xml:space="preserve"> takes too long to input user information and password</w:t>
             </w:r>
           </w:p>
         </w:tc>
@@ -5385,7 +4544,7 @@
               <w:spacing w:line="240" w:lineRule="auto"/>
             </w:pPr>
             <w:r>
-              <w:t>7</w:t>
+              <w:t>6</w:t>
             </w:r>
           </w:p>
         </w:tc>
@@ -5532,7 +4691,10 @@
               <w:spacing w:line="240" w:lineRule="auto"/>
             </w:pPr>
             <w:r>
-              <w:t>Admin clicks manage account button</w:t>
+              <w:t xml:space="preserve">Admin </w:t>
+            </w:r>
+            <w:r>
+              <w:t>wishes to view user account activity logs</w:t>
             </w:r>
           </w:p>
         </w:tc>
@@ -5648,7 +4810,10 @@
               <w:spacing w:line="240" w:lineRule="auto"/>
             </w:pPr>
             <w:r>
-              <w:t>Deactivate account</w:t>
+              <w:t>Archive</w:t>
+            </w:r>
+            <w:r>
+              <w:t xml:space="preserve"> account</w:t>
             </w:r>
           </w:p>
         </w:tc>
@@ -5805,7 +4970,13 @@
               <w:spacing w:line="240" w:lineRule="auto"/>
             </w:pPr>
             <w:r>
-              <w:t>Account activities are monitored and if desired, accounts become deactivated/reactivated</w:t>
+              <w:t xml:space="preserve">Account activities are monitored and if desired, accounts become </w:t>
+            </w:r>
+            <w:r>
+              <w:t>archived</w:t>
+            </w:r>
+            <w:r>
+              <w:t>/reactivated</w:t>
             </w:r>
           </w:p>
         </w:tc>
@@ -6145,7 +5316,7 @@
               <w:ind w:left="736"/>
             </w:pPr>
             <w:r>
-              <w:t>Click Deactivate Account button</w:t>
+              <w:t>Archive account</w:t>
             </w:r>
           </w:p>
         </w:tc>
@@ -6350,7 +5521,7 @@
               <w:spacing w:line="240" w:lineRule="auto"/>
             </w:pPr>
             <w:r>
-              <w:t>8</w:t>
+              <w:t>7</w:t>
             </w:r>
           </w:p>
         </w:tc>
@@ -6399,7 +5570,7 @@
               <w:spacing w:line="240" w:lineRule="auto"/>
             </w:pPr>
             <w:r>
-              <w:t>Deactivate Account</w:t>
+              <w:t>Archive Account</w:t>
             </w:r>
           </w:p>
         </w:tc>
@@ -6497,10 +5668,7 @@
               <w:spacing w:line="240" w:lineRule="auto"/>
             </w:pPr>
             <w:r>
-              <w:t>Admin clicks</w:t>
-            </w:r>
-            <w:r>
-              <w:t xml:space="preserve"> Deactivate Account button</w:t>
+              <w:t>Admin decides to archive an account based on activity logs</w:t>
             </w:r>
           </w:p>
         </w:tc>
@@ -7194,8 +6362,10 @@
               <w:spacing w:line="240" w:lineRule="auto"/>
             </w:pPr>
             <w:r>
-              <w:t>9</w:t>
-            </w:r>
+              <w:t>8</w:t>
+            </w:r>
+            <w:bookmarkStart w:id="0" w:name="_GoBack"/>
+            <w:bookmarkEnd w:id="0"/>
           </w:p>
         </w:tc>
       </w:tr>
@@ -7341,7 +6511,10 @@
               <w:spacing w:line="240" w:lineRule="auto"/>
             </w:pPr>
             <w:r>
-              <w:t>Admin clicks Reactivate Account button</w:t>
+              <w:t xml:space="preserve">Admin wishes to </w:t>
+            </w:r>
+            <w:r>
+              <w:t>reactivate an archived account</w:t>
             </w:r>
           </w:p>
         </w:tc>
@@ -7390,10 +6563,10 @@
               <w:spacing w:line="240" w:lineRule="auto"/>
             </w:pPr>
             <w:r>
-              <w:t>The admin reactivates a deactivated account</w:t>
-            </w:r>
-            <w:r>
-              <w:t xml:space="preserve"> proven to be not guilty</w:t>
+              <w:t>The admin reactivates a deactivated</w:t>
+            </w:r>
+            <w:r>
+              <w:t xml:space="preserve"> account </w:t>
             </w:r>
           </w:p>
         </w:tc>
@@ -7444,7 +6617,7 @@
               <w:ind w:left="16"/>
             </w:pPr>
             <w:r>
-              <w:t>View Account Activities</w:t>
+              <w:t>Manage account, archive account</w:t>
             </w:r>
           </w:p>
         </w:tc>
@@ -7544,13 +6717,7 @@
               <w:ind w:left="16"/>
             </w:pPr>
             <w:r>
-              <w:t>Account to be r</w:t>
-            </w:r>
-            <w:r>
-              <w:t xml:space="preserve">eactivate </w:t>
-            </w:r>
-            <w:r>
-              <w:t>must be not guilty of suspicious activities</w:t>
+              <w:t>Account must be an archived ne</w:t>
             </w:r>
           </w:p>
         </w:tc>
@@ -7981,8 +7148,6 @@
             <w:r>
               <w:t>Admin cancels account reactivation</w:t>
             </w:r>
-            <w:bookmarkStart w:id="0" w:name="_GoBack"/>
-            <w:bookmarkEnd w:id="0"/>
           </w:p>
         </w:tc>
       </w:tr>
@@ -8348,6 +7513,95 @@
     </w:lvl>
   </w:abstractNum>
   <w:abstractNum w:abstractNumId="3" w15:restartNumberingAfterBreak="0">
+    <w:nsid w:val="0D3A1B55"/>
+    <w:multiLevelType w:val="hybridMultilevel"/>
+    <w:tmpl w:val="F9086B8A"/>
+    <w:lvl w:ilvl="0" w:tplc="24264846">
+      <w:start w:val="1"/>
+      <w:numFmt w:val="decimal"/>
+      <w:lvlText w:val="%1."/>
+      <w:lvlJc w:val="left"/>
+      <w:pPr>
+        <w:ind w:left="376" w:hanging="360"/>
+      </w:pPr>
+      <w:rPr>
+        <w:rFonts w:hint="default"/>
+      </w:rPr>
+    </w:lvl>
+    <w:lvl w:ilvl="1" w:tplc="04640019" w:tentative="1">
+      <w:start w:val="1"/>
+      <w:numFmt w:val="lowerLetter"/>
+      <w:lvlText w:val="%2."/>
+      <w:lvlJc w:val="left"/>
+      <w:pPr>
+        <w:ind w:left="1096" w:hanging="360"/>
+      </w:pPr>
+    </w:lvl>
+    <w:lvl w:ilvl="2" w:tplc="0464001B" w:tentative="1">
+      <w:start w:val="1"/>
+      <w:numFmt w:val="lowerRoman"/>
+      <w:lvlText w:val="%3."/>
+      <w:lvlJc w:val="right"/>
+      <w:pPr>
+        <w:ind w:left="1816" w:hanging="180"/>
+      </w:pPr>
+    </w:lvl>
+    <w:lvl w:ilvl="3" w:tplc="0464000F" w:tentative="1">
+      <w:start w:val="1"/>
+      <w:numFmt w:val="decimal"/>
+      <w:lvlText w:val="%4."/>
+      <w:lvlJc w:val="left"/>
+      <w:pPr>
+        <w:ind w:left="2536" w:hanging="360"/>
+      </w:pPr>
+    </w:lvl>
+    <w:lvl w:ilvl="4" w:tplc="04640019" w:tentative="1">
+      <w:start w:val="1"/>
+      <w:numFmt w:val="lowerLetter"/>
+      <w:lvlText w:val="%5."/>
+      <w:lvlJc w:val="left"/>
+      <w:pPr>
+        <w:ind w:left="3256" w:hanging="360"/>
+      </w:pPr>
+    </w:lvl>
+    <w:lvl w:ilvl="5" w:tplc="0464001B" w:tentative="1">
+      <w:start w:val="1"/>
+      <w:numFmt w:val="lowerRoman"/>
+      <w:lvlText w:val="%6."/>
+      <w:lvlJc w:val="right"/>
+      <w:pPr>
+        <w:ind w:left="3976" w:hanging="180"/>
+      </w:pPr>
+    </w:lvl>
+    <w:lvl w:ilvl="6" w:tplc="0464000F" w:tentative="1">
+      <w:start w:val="1"/>
+      <w:numFmt w:val="decimal"/>
+      <w:lvlText w:val="%7."/>
+      <w:lvlJc w:val="left"/>
+      <w:pPr>
+        <w:ind w:left="4696" w:hanging="360"/>
+      </w:pPr>
+    </w:lvl>
+    <w:lvl w:ilvl="7" w:tplc="04640019" w:tentative="1">
+      <w:start w:val="1"/>
+      <w:numFmt w:val="lowerLetter"/>
+      <w:lvlText w:val="%8."/>
+      <w:lvlJc w:val="left"/>
+      <w:pPr>
+        <w:ind w:left="5416" w:hanging="360"/>
+      </w:pPr>
+    </w:lvl>
+    <w:lvl w:ilvl="8" w:tplc="0464001B" w:tentative="1">
+      <w:start w:val="1"/>
+      <w:numFmt w:val="lowerRoman"/>
+      <w:lvlText w:val="%9."/>
+      <w:lvlJc w:val="right"/>
+      <w:pPr>
+        <w:ind w:left="6136" w:hanging="180"/>
+      </w:pPr>
+    </w:lvl>
+  </w:abstractNum>
+  <w:abstractNum w:abstractNumId="4" w15:restartNumberingAfterBreak="0">
     <w:nsid w:val="0DEB1E05"/>
     <w:multiLevelType w:val="hybridMultilevel"/>
     <w:tmpl w:val="A5F63AE0"/>
@@ -8436,7 +7690,7 @@
       </w:pPr>
     </w:lvl>
   </w:abstractNum>
-  <w:abstractNum w:abstractNumId="4" w15:restartNumberingAfterBreak="0">
+  <w:abstractNum w:abstractNumId="5" w15:restartNumberingAfterBreak="0">
     <w:nsid w:val="10513342"/>
     <w:multiLevelType w:val="multilevel"/>
     <w:tmpl w:val="657842B0"/>
@@ -8549,7 +7803,7 @@
       </w:rPr>
     </w:lvl>
   </w:abstractNum>
-  <w:abstractNum w:abstractNumId="5" w15:restartNumberingAfterBreak="0">
+  <w:abstractNum w:abstractNumId="6" w15:restartNumberingAfterBreak="0">
     <w:nsid w:val="12322CDE"/>
     <w:multiLevelType w:val="hybridMultilevel"/>
     <w:tmpl w:val="484E5F02"/>
@@ -8638,7 +7892,7 @@
       </w:pPr>
     </w:lvl>
   </w:abstractNum>
-  <w:abstractNum w:abstractNumId="6" w15:restartNumberingAfterBreak="0">
+  <w:abstractNum w:abstractNumId="7" w15:restartNumberingAfterBreak="0">
     <w:nsid w:val="145705A8"/>
     <w:multiLevelType w:val="hybridMultilevel"/>
     <w:tmpl w:val="6A0CB980"/>
@@ -8724,7 +7978,7 @@
       </w:pPr>
     </w:lvl>
   </w:abstractNum>
-  <w:abstractNum w:abstractNumId="7" w15:restartNumberingAfterBreak="0">
+  <w:abstractNum w:abstractNumId="8" w15:restartNumberingAfterBreak="0">
     <w:nsid w:val="17F6716F"/>
     <w:multiLevelType w:val="multilevel"/>
     <w:tmpl w:val="26FAD100"/>
@@ -8837,7 +8091,7 @@
       </w:rPr>
     </w:lvl>
   </w:abstractNum>
-  <w:abstractNum w:abstractNumId="8" w15:restartNumberingAfterBreak="0">
+  <w:abstractNum w:abstractNumId="9" w15:restartNumberingAfterBreak="0">
     <w:nsid w:val="1A7F3D23"/>
     <w:multiLevelType w:val="multilevel"/>
     <w:tmpl w:val="678604C0"/>
@@ -8950,7 +8204,7 @@
       </w:rPr>
     </w:lvl>
   </w:abstractNum>
-  <w:abstractNum w:abstractNumId="9" w15:restartNumberingAfterBreak="0">
+  <w:abstractNum w:abstractNumId="10" w15:restartNumberingAfterBreak="0">
     <w:nsid w:val="235A68A6"/>
     <w:multiLevelType w:val="multilevel"/>
     <w:tmpl w:val="979A94F6"/>
@@ -9071,7 +8325,7 @@
       </w:rPr>
     </w:lvl>
   </w:abstractNum>
-  <w:abstractNum w:abstractNumId="10" w15:restartNumberingAfterBreak="0">
+  <w:abstractNum w:abstractNumId="11" w15:restartNumberingAfterBreak="0">
     <w:nsid w:val="2ACC11F1"/>
     <w:multiLevelType w:val="multilevel"/>
     <w:tmpl w:val="AD842138"/>
@@ -9160,7 +8414,7 @@
       </w:pPr>
     </w:lvl>
   </w:abstractNum>
-  <w:abstractNum w:abstractNumId="11" w15:restartNumberingAfterBreak="0">
+  <w:abstractNum w:abstractNumId="12" w15:restartNumberingAfterBreak="0">
     <w:nsid w:val="2EB9243F"/>
     <w:multiLevelType w:val="multilevel"/>
     <w:tmpl w:val="732CDB0C"/>
@@ -9273,7 +8527,7 @@
       </w:rPr>
     </w:lvl>
   </w:abstractNum>
-  <w:abstractNum w:abstractNumId="12" w15:restartNumberingAfterBreak="0">
+  <w:abstractNum w:abstractNumId="13" w15:restartNumberingAfterBreak="0">
     <w:nsid w:val="3BBB38B9"/>
     <w:multiLevelType w:val="hybridMultilevel"/>
     <w:tmpl w:val="9294CEE6"/>
@@ -9362,7 +8616,7 @@
       </w:pPr>
     </w:lvl>
   </w:abstractNum>
-  <w:abstractNum w:abstractNumId="13" w15:restartNumberingAfterBreak="0">
+  <w:abstractNum w:abstractNumId="14" w15:restartNumberingAfterBreak="0">
     <w:nsid w:val="3DDA01DA"/>
     <w:multiLevelType w:val="multilevel"/>
     <w:tmpl w:val="48823B46"/>
@@ -9475,7 +8729,7 @@
       </w:rPr>
     </w:lvl>
   </w:abstractNum>
-  <w:abstractNum w:abstractNumId="14" w15:restartNumberingAfterBreak="0">
+  <w:abstractNum w:abstractNumId="15" w15:restartNumberingAfterBreak="0">
     <w:nsid w:val="3EDF44F5"/>
     <w:multiLevelType w:val="multilevel"/>
     <w:tmpl w:val="AD9475AE"/>
@@ -9596,7 +8850,7 @@
       </w:rPr>
     </w:lvl>
   </w:abstractNum>
-  <w:abstractNum w:abstractNumId="15" w15:restartNumberingAfterBreak="0">
+  <w:abstractNum w:abstractNumId="16" w15:restartNumberingAfterBreak="0">
     <w:nsid w:val="43542029"/>
     <w:multiLevelType w:val="multilevel"/>
     <w:tmpl w:val="657842B0"/>
@@ -9709,7 +8963,7 @@
       </w:rPr>
     </w:lvl>
   </w:abstractNum>
-  <w:abstractNum w:abstractNumId="16" w15:restartNumberingAfterBreak="0">
+  <w:abstractNum w:abstractNumId="17" w15:restartNumberingAfterBreak="0">
     <w:nsid w:val="46C706C3"/>
     <w:multiLevelType w:val="multilevel"/>
     <w:tmpl w:val="AFFC0D60"/>
@@ -9830,7 +9084,7 @@
       </w:rPr>
     </w:lvl>
   </w:abstractNum>
-  <w:abstractNum w:abstractNumId="17" w15:restartNumberingAfterBreak="0">
+  <w:abstractNum w:abstractNumId="18" w15:restartNumberingAfterBreak="0">
     <w:nsid w:val="4C6165C4"/>
     <w:multiLevelType w:val="hybridMultilevel"/>
     <w:tmpl w:val="EE0E250E"/>
@@ -9919,7 +9173,96 @@
       </w:pPr>
     </w:lvl>
   </w:abstractNum>
-  <w:abstractNum w:abstractNumId="18" w15:restartNumberingAfterBreak="0">
+  <w:abstractNum w:abstractNumId="19" w15:restartNumberingAfterBreak="0">
+    <w:nsid w:val="51A55CB6"/>
+    <w:multiLevelType w:val="hybridMultilevel"/>
+    <w:tmpl w:val="F2D80090"/>
+    <w:lvl w:ilvl="0" w:tplc="D8B2A99A">
+      <w:start w:val="1"/>
+      <w:numFmt w:val="decimal"/>
+      <w:lvlText w:val="%1."/>
+      <w:lvlJc w:val="left"/>
+      <w:pPr>
+        <w:ind w:left="765" w:hanging="360"/>
+      </w:pPr>
+      <w:rPr>
+        <w:rFonts w:hint="default"/>
+      </w:rPr>
+    </w:lvl>
+    <w:lvl w:ilvl="1" w:tplc="04640019" w:tentative="1">
+      <w:start w:val="1"/>
+      <w:numFmt w:val="lowerLetter"/>
+      <w:lvlText w:val="%2."/>
+      <w:lvlJc w:val="left"/>
+      <w:pPr>
+        <w:ind w:left="1485" w:hanging="360"/>
+      </w:pPr>
+    </w:lvl>
+    <w:lvl w:ilvl="2" w:tplc="0464001B" w:tentative="1">
+      <w:start w:val="1"/>
+      <w:numFmt w:val="lowerRoman"/>
+      <w:lvlText w:val="%3."/>
+      <w:lvlJc w:val="right"/>
+      <w:pPr>
+        <w:ind w:left="2205" w:hanging="180"/>
+      </w:pPr>
+    </w:lvl>
+    <w:lvl w:ilvl="3" w:tplc="0464000F" w:tentative="1">
+      <w:start w:val="1"/>
+      <w:numFmt w:val="decimal"/>
+      <w:lvlText w:val="%4."/>
+      <w:lvlJc w:val="left"/>
+      <w:pPr>
+        <w:ind w:left="2925" w:hanging="360"/>
+      </w:pPr>
+    </w:lvl>
+    <w:lvl w:ilvl="4" w:tplc="04640019" w:tentative="1">
+      <w:start w:val="1"/>
+      <w:numFmt w:val="lowerLetter"/>
+      <w:lvlText w:val="%5."/>
+      <w:lvlJc w:val="left"/>
+      <w:pPr>
+        <w:ind w:left="3645" w:hanging="360"/>
+      </w:pPr>
+    </w:lvl>
+    <w:lvl w:ilvl="5" w:tplc="0464001B" w:tentative="1">
+      <w:start w:val="1"/>
+      <w:numFmt w:val="lowerRoman"/>
+      <w:lvlText w:val="%6."/>
+      <w:lvlJc w:val="right"/>
+      <w:pPr>
+        <w:ind w:left="4365" w:hanging="180"/>
+      </w:pPr>
+    </w:lvl>
+    <w:lvl w:ilvl="6" w:tplc="0464000F" w:tentative="1">
+      <w:start w:val="1"/>
+      <w:numFmt w:val="decimal"/>
+      <w:lvlText w:val="%7."/>
+      <w:lvlJc w:val="left"/>
+      <w:pPr>
+        <w:ind w:left="5085" w:hanging="360"/>
+      </w:pPr>
+    </w:lvl>
+    <w:lvl w:ilvl="7" w:tplc="04640019" w:tentative="1">
+      <w:start w:val="1"/>
+      <w:numFmt w:val="lowerLetter"/>
+      <w:lvlText w:val="%8."/>
+      <w:lvlJc w:val="left"/>
+      <w:pPr>
+        <w:ind w:left="5805" w:hanging="360"/>
+      </w:pPr>
+    </w:lvl>
+    <w:lvl w:ilvl="8" w:tplc="0464001B" w:tentative="1">
+      <w:start w:val="1"/>
+      <w:numFmt w:val="lowerRoman"/>
+      <w:lvlText w:val="%9."/>
+      <w:lvlJc w:val="right"/>
+      <w:pPr>
+        <w:ind w:left="6525" w:hanging="180"/>
+      </w:pPr>
+    </w:lvl>
+  </w:abstractNum>
+  <w:abstractNum w:abstractNumId="20" w15:restartNumberingAfterBreak="0">
     <w:nsid w:val="560E1447"/>
     <w:multiLevelType w:val="multilevel"/>
     <w:tmpl w:val="4740BF02"/>
@@ -10040,7 +9383,7 @@
       </w:rPr>
     </w:lvl>
   </w:abstractNum>
-  <w:abstractNum w:abstractNumId="19" w15:restartNumberingAfterBreak="0">
+  <w:abstractNum w:abstractNumId="21" w15:restartNumberingAfterBreak="0">
     <w:nsid w:val="585A3E7E"/>
     <w:multiLevelType w:val="hybridMultilevel"/>
     <w:tmpl w:val="7792B3D2"/>
@@ -10129,7 +9472,7 @@
       </w:pPr>
     </w:lvl>
   </w:abstractNum>
-  <w:abstractNum w:abstractNumId="20" w15:restartNumberingAfterBreak="0">
+  <w:abstractNum w:abstractNumId="22" w15:restartNumberingAfterBreak="0">
     <w:nsid w:val="59183ED7"/>
     <w:multiLevelType w:val="hybridMultilevel"/>
     <w:tmpl w:val="0C94EB3A"/>
@@ -10218,7 +9561,7 @@
       </w:pPr>
     </w:lvl>
   </w:abstractNum>
-  <w:abstractNum w:abstractNumId="21" w15:restartNumberingAfterBreak="0">
+  <w:abstractNum w:abstractNumId="23" w15:restartNumberingAfterBreak="0">
     <w:nsid w:val="5CC23A78"/>
     <w:multiLevelType w:val="multilevel"/>
     <w:tmpl w:val="FF982EF6"/>
@@ -10339,7 +9682,7 @@
       </w:rPr>
     </w:lvl>
   </w:abstractNum>
-  <w:abstractNum w:abstractNumId="22" w15:restartNumberingAfterBreak="0">
+  <w:abstractNum w:abstractNumId="24" w15:restartNumberingAfterBreak="0">
     <w:nsid w:val="62CC6E0B"/>
     <w:multiLevelType w:val="multilevel"/>
     <w:tmpl w:val="84461994"/>
@@ -10452,7 +9795,96 @@
       </w:rPr>
     </w:lvl>
   </w:abstractNum>
-  <w:abstractNum w:abstractNumId="23" w15:restartNumberingAfterBreak="0">
+  <w:abstractNum w:abstractNumId="25" w15:restartNumberingAfterBreak="0">
+    <w:nsid w:val="6B5856E8"/>
+    <w:multiLevelType w:val="hybridMultilevel"/>
+    <w:tmpl w:val="1D50CA44"/>
+    <w:lvl w:ilvl="0" w:tplc="0464000F">
+      <w:start w:val="1"/>
+      <w:numFmt w:val="decimal"/>
+      <w:lvlText w:val="%1."/>
+      <w:lvlJc w:val="left"/>
+      <w:pPr>
+        <w:ind w:left="720" w:hanging="360"/>
+      </w:pPr>
+      <w:rPr>
+        <w:rFonts w:hint="default"/>
+      </w:rPr>
+    </w:lvl>
+    <w:lvl w:ilvl="1" w:tplc="04640019" w:tentative="1">
+      <w:start w:val="1"/>
+      <w:numFmt w:val="lowerLetter"/>
+      <w:lvlText w:val="%2."/>
+      <w:lvlJc w:val="left"/>
+      <w:pPr>
+        <w:ind w:left="1440" w:hanging="360"/>
+      </w:pPr>
+    </w:lvl>
+    <w:lvl w:ilvl="2" w:tplc="0464001B" w:tentative="1">
+      <w:start w:val="1"/>
+      <w:numFmt w:val="lowerRoman"/>
+      <w:lvlText w:val="%3."/>
+      <w:lvlJc w:val="right"/>
+      <w:pPr>
+        <w:ind w:left="2160" w:hanging="180"/>
+      </w:pPr>
+    </w:lvl>
+    <w:lvl w:ilvl="3" w:tplc="0464000F" w:tentative="1">
+      <w:start w:val="1"/>
+      <w:numFmt w:val="decimal"/>
+      <w:lvlText w:val="%4."/>
+      <w:lvlJc w:val="left"/>
+      <w:pPr>
+        <w:ind w:left="2880" w:hanging="360"/>
+      </w:pPr>
+    </w:lvl>
+    <w:lvl w:ilvl="4" w:tplc="04640019" w:tentative="1">
+      <w:start w:val="1"/>
+      <w:numFmt w:val="lowerLetter"/>
+      <w:lvlText w:val="%5."/>
+      <w:lvlJc w:val="left"/>
+      <w:pPr>
+        <w:ind w:left="3600" w:hanging="360"/>
+      </w:pPr>
+    </w:lvl>
+    <w:lvl w:ilvl="5" w:tplc="0464001B" w:tentative="1">
+      <w:start w:val="1"/>
+      <w:numFmt w:val="lowerRoman"/>
+      <w:lvlText w:val="%6."/>
+      <w:lvlJc w:val="right"/>
+      <w:pPr>
+        <w:ind w:left="4320" w:hanging="180"/>
+      </w:pPr>
+    </w:lvl>
+    <w:lvl w:ilvl="6" w:tplc="0464000F" w:tentative="1">
+      <w:start w:val="1"/>
+      <w:numFmt w:val="decimal"/>
+      <w:lvlText w:val="%7."/>
+      <w:lvlJc w:val="left"/>
+      <w:pPr>
+        <w:ind w:left="5040" w:hanging="360"/>
+      </w:pPr>
+    </w:lvl>
+    <w:lvl w:ilvl="7" w:tplc="04640019" w:tentative="1">
+      <w:start w:val="1"/>
+      <w:numFmt w:val="lowerLetter"/>
+      <w:lvlText w:val="%8."/>
+      <w:lvlJc w:val="left"/>
+      <w:pPr>
+        <w:ind w:left="5760" w:hanging="360"/>
+      </w:pPr>
+    </w:lvl>
+    <w:lvl w:ilvl="8" w:tplc="0464001B" w:tentative="1">
+      <w:start w:val="1"/>
+      <w:numFmt w:val="lowerRoman"/>
+      <w:lvlText w:val="%9."/>
+      <w:lvlJc w:val="right"/>
+      <w:pPr>
+        <w:ind w:left="6480" w:hanging="180"/>
+      </w:pPr>
+    </w:lvl>
+  </w:abstractNum>
+  <w:abstractNum w:abstractNumId="26" w15:restartNumberingAfterBreak="0">
     <w:nsid w:val="6C875312"/>
     <w:multiLevelType w:val="hybridMultilevel"/>
     <w:tmpl w:val="A53C9384"/>
@@ -10541,7 +9973,7 @@
       </w:pPr>
     </w:lvl>
   </w:abstractNum>
-  <w:abstractNum w:abstractNumId="24" w15:restartNumberingAfterBreak="0">
+  <w:abstractNum w:abstractNumId="27" w15:restartNumberingAfterBreak="0">
     <w:nsid w:val="6E092980"/>
     <w:multiLevelType w:val="multilevel"/>
     <w:tmpl w:val="74267A9A"/>
@@ -10662,7 +10094,7 @@
       </w:rPr>
     </w:lvl>
   </w:abstractNum>
-  <w:abstractNum w:abstractNumId="25" w15:restartNumberingAfterBreak="0">
+  <w:abstractNum w:abstractNumId="28" w15:restartNumberingAfterBreak="0">
     <w:nsid w:val="6F4B5E3F"/>
     <w:multiLevelType w:val="multilevel"/>
     <w:tmpl w:val="743C8F34"/>
@@ -10783,7 +10215,7 @@
       </w:rPr>
     </w:lvl>
   </w:abstractNum>
-  <w:abstractNum w:abstractNumId="26" w15:restartNumberingAfterBreak="0">
+  <w:abstractNum w:abstractNumId="29" w15:restartNumberingAfterBreak="0">
     <w:nsid w:val="756A25E2"/>
     <w:multiLevelType w:val="hybridMultilevel"/>
     <w:tmpl w:val="27240F0E"/>
@@ -10869,7 +10301,7 @@
       </w:pPr>
     </w:lvl>
   </w:abstractNum>
-  <w:abstractNum w:abstractNumId="27" w15:restartNumberingAfterBreak="0">
+  <w:abstractNum w:abstractNumId="30" w15:restartNumberingAfterBreak="0">
     <w:nsid w:val="759A6966"/>
     <w:multiLevelType w:val="hybridMultilevel"/>
     <w:tmpl w:val="193A31CC"/>
@@ -10958,7 +10390,7 @@
       </w:pPr>
     </w:lvl>
   </w:abstractNum>
-  <w:abstractNum w:abstractNumId="28" w15:restartNumberingAfterBreak="0">
+  <w:abstractNum w:abstractNumId="31" w15:restartNumberingAfterBreak="0">
     <w:nsid w:val="7648066F"/>
     <w:multiLevelType w:val="multilevel"/>
     <w:tmpl w:val="29FC01A6"/>
@@ -11079,7 +10511,7 @@
       </w:rPr>
     </w:lvl>
   </w:abstractNum>
-  <w:abstractNum w:abstractNumId="29" w15:restartNumberingAfterBreak="0">
+  <w:abstractNum w:abstractNumId="32" w15:restartNumberingAfterBreak="0">
     <w:nsid w:val="787B56A3"/>
     <w:multiLevelType w:val="multilevel"/>
     <w:tmpl w:val="41DCE2BA"/>
@@ -11200,7 +10632,7 @@
       </w:rPr>
     </w:lvl>
   </w:abstractNum>
-  <w:abstractNum w:abstractNumId="30" w15:restartNumberingAfterBreak="0">
+  <w:abstractNum w:abstractNumId="33" w15:restartNumberingAfterBreak="0">
     <w:nsid w:val="7A276A14"/>
     <w:multiLevelType w:val="multilevel"/>
     <w:tmpl w:val="5490907A"/>
@@ -11289,7 +10721,7 @@
       </w:pPr>
     </w:lvl>
   </w:abstractNum>
-  <w:abstractNum w:abstractNumId="31" w15:restartNumberingAfterBreak="0">
+  <w:abstractNum w:abstractNumId="34" w15:restartNumberingAfterBreak="0">
     <w:nsid w:val="7C243D8F"/>
     <w:multiLevelType w:val="multilevel"/>
     <w:tmpl w:val="4E98924E"/>
@@ -11407,7 +10839,7 @@
       </w:rPr>
     </w:lvl>
   </w:abstractNum>
-  <w:abstractNum w:abstractNumId="32" w15:restartNumberingAfterBreak="0">
+  <w:abstractNum w:abstractNumId="35" w15:restartNumberingAfterBreak="0">
     <w:nsid w:val="7DEF131D"/>
     <w:multiLevelType w:val="multilevel"/>
     <w:tmpl w:val="10ECA02E"/>
@@ -11528,7 +10960,7 @@
       </w:rPr>
     </w:lvl>
   </w:abstractNum>
-  <w:abstractNum w:abstractNumId="33" w15:restartNumberingAfterBreak="0">
+  <w:abstractNum w:abstractNumId="36" w15:restartNumberingAfterBreak="0">
     <w:nsid w:val="7FD01A5C"/>
     <w:multiLevelType w:val="hybridMultilevel"/>
     <w:tmpl w:val="AD842138"/>
@@ -11618,105 +11050,114 @@
     </w:lvl>
   </w:abstractNum>
   <w:num w:numId="1">
+    <w:abstractNumId w:val="32"/>
+  </w:num>
+  <w:num w:numId="2">
+    <w:abstractNumId w:val="35"/>
+  </w:num>
+  <w:num w:numId="3">
+    <w:abstractNumId w:val="17"/>
+  </w:num>
+  <w:num w:numId="4">
+    <w:abstractNumId w:val="8"/>
+  </w:num>
+  <w:num w:numId="5">
     <w:abstractNumId w:val="29"/>
   </w:num>
-  <w:num w:numId="2">
-    <w:abstractNumId w:val="32"/>
-  </w:num>
-  <w:num w:numId="3">
-    <w:abstractNumId w:val="16"/>
-  </w:num>
-  <w:num w:numId="4">
-    <w:abstractNumId w:val="7"/>
-  </w:num>
-  <w:num w:numId="5">
-    <w:abstractNumId w:val="26"/>
-  </w:num>
   <w:num w:numId="6">
-    <w:abstractNumId w:val="31"/>
+    <w:abstractNumId w:val="34"/>
   </w:num>
   <w:num w:numId="7">
-    <w:abstractNumId w:val="21"/>
+    <w:abstractNumId w:val="23"/>
   </w:num>
   <w:num w:numId="8">
-    <w:abstractNumId w:val="25"/>
+    <w:abstractNumId w:val="28"/>
   </w:num>
   <w:num w:numId="9">
-    <w:abstractNumId w:val="27"/>
+    <w:abstractNumId w:val="30"/>
   </w:num>
   <w:num w:numId="10">
-    <w:abstractNumId w:val="6"/>
+    <w:abstractNumId w:val="7"/>
   </w:num>
   <w:num w:numId="11">
     <w:abstractNumId w:val="2"/>
   </w:num>
   <w:num w:numId="12">
+    <w:abstractNumId w:val="10"/>
+  </w:num>
+  <w:num w:numId="13">
+    <w:abstractNumId w:val="14"/>
+  </w:num>
+  <w:num w:numId="14">
+    <w:abstractNumId w:val="16"/>
+  </w:num>
+  <w:num w:numId="15">
+    <w:abstractNumId w:val="5"/>
+  </w:num>
+  <w:num w:numId="16">
+    <w:abstractNumId w:val="13"/>
+  </w:num>
+  <w:num w:numId="17">
+    <w:abstractNumId w:val="12"/>
+  </w:num>
+  <w:num w:numId="18">
     <w:abstractNumId w:val="9"/>
   </w:num>
-  <w:num w:numId="13">
-    <w:abstractNumId w:val="13"/>
-  </w:num>
-  <w:num w:numId="14">
-    <w:abstractNumId w:val="15"/>
-  </w:num>
-  <w:num w:numId="15">
-    <w:abstractNumId w:val="4"/>
-  </w:num>
-  <w:num w:numId="16">
-    <w:abstractNumId w:val="12"/>
-  </w:num>
-  <w:num w:numId="17">
-    <w:abstractNumId w:val="11"/>
-  </w:num>
-  <w:num w:numId="18">
-    <w:abstractNumId w:val="8"/>
-  </w:num>
   <w:num w:numId="19">
-    <w:abstractNumId w:val="17"/>
+    <w:abstractNumId w:val="18"/>
   </w:num>
   <w:num w:numId="20">
     <w:abstractNumId w:val="0"/>
   </w:num>
   <w:num w:numId="21">
-    <w:abstractNumId w:val="22"/>
+    <w:abstractNumId w:val="24"/>
   </w:num>
   <w:num w:numId="22">
-    <w:abstractNumId w:val="28"/>
+    <w:abstractNumId w:val="31"/>
   </w:num>
   <w:num w:numId="23">
     <w:abstractNumId w:val="1"/>
   </w:num>
   <w:num w:numId="24">
+    <w:abstractNumId w:val="22"/>
+  </w:num>
+  <w:num w:numId="25">
+    <w:abstractNumId w:val="21"/>
+  </w:num>
+  <w:num w:numId="26">
+    <w:abstractNumId w:val="6"/>
+  </w:num>
+  <w:num w:numId="27">
+    <w:abstractNumId w:val="27"/>
+  </w:num>
+  <w:num w:numId="28">
+    <w:abstractNumId w:val="26"/>
+  </w:num>
+  <w:num w:numId="29">
+    <w:abstractNumId w:val="36"/>
+  </w:num>
+  <w:num w:numId="30">
+    <w:abstractNumId w:val="11"/>
+  </w:num>
+  <w:num w:numId="31">
+    <w:abstractNumId w:val="15"/>
+  </w:num>
+  <w:num w:numId="32">
+    <w:abstractNumId w:val="33"/>
+  </w:num>
+  <w:num w:numId="33">
     <w:abstractNumId w:val="20"/>
   </w:num>
-  <w:num w:numId="25">
+  <w:num w:numId="34">
+    <w:abstractNumId w:val="4"/>
+  </w:num>
+  <w:num w:numId="35">
     <w:abstractNumId w:val="19"/>
   </w:num>
-  <w:num w:numId="26">
-    <w:abstractNumId w:val="5"/>
+  <w:num w:numId="36">
+    <w:abstractNumId w:val="25"/>
   </w:num>
-  <w:num w:numId="27">
-    <w:abstractNumId w:val="24"/>
-  </w:num>
-  <w:num w:numId="28">
-    <w:abstractNumId w:val="23"/>
-  </w:num>
-  <w:num w:numId="29">
-    <w:abstractNumId w:val="33"/>
-  </w:num>
-  <w:num w:numId="30">
-    <w:abstractNumId w:val="10"/>
-  </w:num>
-  <w:num w:numId="31">
-    <w:abstractNumId w:val="14"/>
-  </w:num>
-  <w:num w:numId="32">
-    <w:abstractNumId w:val="30"/>
-  </w:num>
-  <w:num w:numId="33">
-    <w:abstractNumId w:val="18"/>
-  </w:num>
-  <w:num w:numId="34">
+  <w:num w:numId="37">
     <w:abstractNumId w:val="3"/>
   </w:num>
 </w:numbering>

</xml_diff>